<commit_message>
Update documentation to include database schema details for USER, TASK, and CATEGORY entities; remove obsolete app.db file
</commit_message>
<xml_diff>
--- a/What is the APP.docx
+++ b/What is the APP.docx
@@ -232,6 +232,533 @@
       </w:pPr>
       <w:r>
         <w:t>Suspicious login behavior</w:t>
+      </w:r>
+    </w:p>
+    <w:p>
+      <w:pPr>
+        <w:rPr>
+          <w:b/>
+          <w:bCs w:val="0"/>
+          <w:sz w:val="40"/>
+          <w:szCs w:val="40"/>
+          <w:u w:val="single"/>
+        </w:rPr>
+      </w:pPr>
+    </w:p>
+    <w:p>
+      <w:pPr>
+        <w:rPr>
+          <w:b/>
+          <w:bCs w:val="0"/>
+          <w:sz w:val="40"/>
+          <w:szCs w:val="40"/>
+          <w:u w:val="single"/>
+        </w:rPr>
+      </w:pPr>
+      <w:r>
+        <w:rPr>
+          <w:b/>
+          <w:bCs w:val="0"/>
+          <w:sz w:val="40"/>
+          <w:szCs w:val="40"/>
+          <w:u w:val="single"/>
+        </w:rPr>
+        <w:t>DATBASE:</w:t>
+      </w:r>
+    </w:p>
+    <w:p>
+      <w:pPr>
+        <w:rPr>
+          <w:b/>
+          <w:bCs w:val="0"/>
+          <w:sz w:val="40"/>
+          <w:szCs w:val="40"/>
+          <w:u w:val="single"/>
+        </w:rPr>
+      </w:pPr>
+    </w:p>
+    <w:p>
+      <w:r>
+        <w:t>Entities: USER, TASK, CATEGORY</w:t>
+      </w:r>
+    </w:p>
+    <w:p/>
+    <w:p>
+      <w:r>
+        <w:t>USER: attributes</w:t>
+      </w:r>
+    </w:p>
+    <w:p>
+      <w:pPr>
+        <w:pStyle w:val="ListParagraph"/>
+        <w:numPr>
+          <w:ilvl w:val="0"/>
+          <w:numId w:val="3"/>
+        </w:numPr>
+      </w:pPr>
+      <w:r>
+        <w:t xml:space="preserve">ID </w:t>
+      </w:r>
+      <w:r>
+        <w:sym w:font="Wingdings" w:char="F0E0"/>
+      </w:r>
+      <w:r>
+        <w:t xml:space="preserve"> INT (AUTO INCREMENT)</w:t>
+      </w:r>
+      <w:r>
+        <w:t>, PK</w:t>
+      </w:r>
+    </w:p>
+    <w:p>
+      <w:pPr>
+        <w:pStyle w:val="ListParagraph"/>
+        <w:numPr>
+          <w:ilvl w:val="0"/>
+          <w:numId w:val="3"/>
+        </w:numPr>
+      </w:pPr>
+      <w:r>
+        <w:t xml:space="preserve">EMAIL </w:t>
+      </w:r>
+      <w:r>
+        <w:sym w:font="Wingdings" w:char="F0E0"/>
+      </w:r>
+      <w:r>
+        <w:t xml:space="preserve"> VARCHAR(</w:t>
+      </w:r>
+      <w:r>
+        <w:t>60</w:t>
+      </w:r>
+      <w:r>
+        <w:t xml:space="preserve">), </w:t>
+      </w:r>
+      <w:r>
+        <w:t xml:space="preserve">REQ, </w:t>
+      </w:r>
+      <w:r>
+        <w:t>UQ</w:t>
+      </w:r>
+    </w:p>
+    <w:p>
+      <w:pPr>
+        <w:pStyle w:val="ListParagraph"/>
+        <w:numPr>
+          <w:ilvl w:val="0"/>
+          <w:numId w:val="3"/>
+        </w:numPr>
+      </w:pPr>
+      <w:r>
+        <w:t xml:space="preserve">PASSWORD_HASHED </w:t>
+      </w:r>
+      <w:r>
+        <w:sym w:font="Wingdings" w:char="F0E0"/>
+      </w:r>
+      <w:r>
+        <w:t xml:space="preserve"> VARCHAR(</w:t>
+      </w:r>
+      <w:r>
+        <w:t>255</w:t>
+      </w:r>
+      <w:r>
+        <w:t>)</w:t>
+      </w:r>
+      <w:r>
+        <w:t xml:space="preserve"> REQ</w:t>
+      </w:r>
+    </w:p>
+    <w:p>
+      <w:pPr>
+        <w:pStyle w:val="ListParagraph"/>
+        <w:numPr>
+          <w:ilvl w:val="0"/>
+          <w:numId w:val="3"/>
+        </w:numPr>
+      </w:pPr>
+      <w:r>
+        <w:t xml:space="preserve">USERNAME </w:t>
+      </w:r>
+      <w:r>
+        <w:sym w:font="Wingdings" w:char="F0E0"/>
+      </w:r>
+      <w:r>
+        <w:t xml:space="preserve"> VARCHAR(25)</w:t>
+      </w:r>
+      <w:r>
+        <w:t>, REQ</w:t>
+      </w:r>
+    </w:p>
+    <w:p>
+      <w:pPr>
+        <w:pStyle w:val="ListParagraph"/>
+        <w:numPr>
+          <w:ilvl w:val="0"/>
+          <w:numId w:val="3"/>
+        </w:numPr>
+      </w:pPr>
+      <w:r>
+        <w:t xml:space="preserve">CREATED_AT </w:t>
+      </w:r>
+      <w:r>
+        <w:sym w:font="Wingdings" w:char="F0E0"/>
+      </w:r>
+      <w:r>
+        <w:t xml:space="preserve"> </w:t>
+      </w:r>
+      <w:r>
+        <w:t>DATETIME, REQ</w:t>
+      </w:r>
+    </w:p>
+    <w:p>
+      <w:pPr>
+        <w:pStyle w:val="ListParagraph"/>
+        <w:numPr>
+          <w:ilvl w:val="0"/>
+          <w:numId w:val="3"/>
+        </w:numPr>
+      </w:pPr>
+      <w:r>
+        <w:t xml:space="preserve">LAST_LOGIN </w:t>
+      </w:r>
+      <w:r>
+        <w:sym w:font="Wingdings" w:char="F0E0"/>
+      </w:r>
+      <w:r>
+        <w:t xml:space="preserve"> DATETIME</w:t>
+      </w:r>
+    </w:p>
+    <w:p/>
+    <w:p>
+      <w:r>
+        <w:t>TASK: attributes</w:t>
+      </w:r>
+    </w:p>
+    <w:p>
+      <w:pPr>
+        <w:pStyle w:val="ListParagraph"/>
+        <w:numPr>
+          <w:ilvl w:val="0"/>
+          <w:numId w:val="4"/>
+        </w:numPr>
+      </w:pPr>
+      <w:r>
+        <w:t xml:space="preserve">ID </w:t>
+      </w:r>
+      <w:r>
+        <w:sym w:font="Wingdings" w:char="F0E0"/>
+      </w:r>
+      <w:r>
+        <w:t xml:space="preserve"> </w:t>
+      </w:r>
+      <w:r>
+        <w:t>INT (AUTO INCREMENT),</w:t>
+      </w:r>
+      <w:r>
+        <w:t xml:space="preserve"> PK</w:t>
+      </w:r>
+    </w:p>
+    <w:p>
+      <w:pPr>
+        <w:pStyle w:val="ListParagraph"/>
+        <w:numPr>
+          <w:ilvl w:val="0"/>
+          <w:numId w:val="4"/>
+        </w:numPr>
+      </w:pPr>
+      <w:r>
+        <w:t xml:space="preserve">TITLE </w:t>
+      </w:r>
+      <w:r>
+        <w:sym w:font="Wingdings" w:char="F0E0"/>
+      </w:r>
+      <w:r>
+        <w:t xml:space="preserve"> VARCHAR(100), REQ</w:t>
+      </w:r>
+    </w:p>
+    <w:p>
+      <w:pPr>
+        <w:pStyle w:val="ListParagraph"/>
+        <w:numPr>
+          <w:ilvl w:val="0"/>
+          <w:numId w:val="4"/>
+        </w:numPr>
+      </w:pPr>
+      <w:r>
+        <w:t xml:space="preserve">DESCRIPTION </w:t>
+      </w:r>
+      <w:r>
+        <w:sym w:font="Wingdings" w:char="F0E0"/>
+      </w:r>
+      <w:r>
+        <w:t xml:space="preserve"> </w:t>
+      </w:r>
+      <w:r>
+        <w:t>TEXT</w:t>
+      </w:r>
+    </w:p>
+    <w:p>
+      <w:pPr>
+        <w:pStyle w:val="ListParagraph"/>
+        <w:numPr>
+          <w:ilvl w:val="0"/>
+          <w:numId w:val="4"/>
+        </w:numPr>
+      </w:pPr>
+      <w:r>
+        <w:t xml:space="preserve">DUE_DATE </w:t>
+      </w:r>
+      <w:r>
+        <w:sym w:font="Wingdings" w:char="F0E0"/>
+      </w:r>
+      <w:r>
+        <w:t xml:space="preserve"> </w:t>
+      </w:r>
+      <w:r>
+        <w:t>DATE</w:t>
+      </w:r>
+    </w:p>
+    <w:p>
+      <w:pPr>
+        <w:pStyle w:val="ListParagraph"/>
+        <w:numPr>
+          <w:ilvl w:val="0"/>
+          <w:numId w:val="4"/>
+        </w:numPr>
+      </w:pPr>
+      <w:r>
+        <w:lastRenderedPageBreak/>
+        <w:t xml:space="preserve">PRIORITY </w:t>
+      </w:r>
+      <w:r>
+        <w:sym w:font="Wingdings" w:char="F0E0"/>
+      </w:r>
+      <w:r>
+        <w:t xml:space="preserve"> CHAR(1)</w:t>
+      </w:r>
+    </w:p>
+    <w:p>
+      <w:pPr>
+        <w:pStyle w:val="ListParagraph"/>
+        <w:numPr>
+          <w:ilvl w:val="1"/>
+          <w:numId w:val="4"/>
+        </w:numPr>
+      </w:pPr>
+      <w:r>
+        <w:t xml:space="preserve">(L = </w:t>
+      </w:r>
+      <w:r>
+        <w:t>Low</w:t>
+      </w:r>
+      <w:r>
+        <w:t>, M = Medium, H = High)</w:t>
+      </w:r>
+    </w:p>
+    <w:p>
+      <w:pPr>
+        <w:pStyle w:val="ListParagraph"/>
+        <w:numPr>
+          <w:ilvl w:val="0"/>
+          <w:numId w:val="4"/>
+        </w:numPr>
+      </w:pPr>
+      <w:r>
+        <w:t xml:space="preserve">STATUS </w:t>
+      </w:r>
+      <w:r>
+        <w:sym w:font="Wingdings" w:char="F0E0"/>
+      </w:r>
+      <w:r>
+        <w:t xml:space="preserve"> </w:t>
+      </w:r>
+      <w:r>
+        <w:t>CHAR(1)</w:t>
+      </w:r>
+      <w:r>
+        <w:t>, REQ</w:t>
+      </w:r>
+    </w:p>
+    <w:p>
+      <w:pPr>
+        <w:pStyle w:val="ListParagraph"/>
+        <w:numPr>
+          <w:ilvl w:val="1"/>
+          <w:numId w:val="4"/>
+        </w:numPr>
+      </w:pPr>
+      <w:r>
+        <w:t xml:space="preserve">(C = </w:t>
+      </w:r>
+      <w:r>
+        <w:t>C</w:t>
+      </w:r>
+      <w:r>
+        <w:t xml:space="preserve">ompleted, P = Pending, </w:t>
+      </w:r>
+      <w:r>
+        <w:t>O = Overdue)</w:t>
+      </w:r>
+    </w:p>
+    <w:p>
+      <w:pPr>
+        <w:pStyle w:val="ListParagraph"/>
+        <w:numPr>
+          <w:ilvl w:val="0"/>
+          <w:numId w:val="4"/>
+        </w:numPr>
+      </w:pPr>
+      <w:r>
+        <w:t xml:space="preserve">CREATED_AT </w:t>
+      </w:r>
+      <w:r>
+        <w:sym w:font="Wingdings" w:char="F0E0"/>
+      </w:r>
+      <w:r>
+        <w:t xml:space="preserve"> </w:t>
+      </w:r>
+      <w:r>
+        <w:t>DATETIME, REQ</w:t>
+      </w:r>
+    </w:p>
+    <w:p>
+      <w:pPr>
+        <w:pStyle w:val="ListParagraph"/>
+        <w:numPr>
+          <w:ilvl w:val="0"/>
+          <w:numId w:val="4"/>
+        </w:numPr>
+      </w:pPr>
+      <w:r>
+        <w:t xml:space="preserve">UPDATED_AT </w:t>
+      </w:r>
+      <w:r>
+        <w:sym w:font="Wingdings" w:char="F0E0"/>
+      </w:r>
+      <w:r>
+        <w:t xml:space="preserve"> </w:t>
+      </w:r>
+      <w:r>
+        <w:t>DATETIME</w:t>
+      </w:r>
+    </w:p>
+    <w:p>
+      <w:pPr>
+        <w:pStyle w:val="ListParagraph"/>
+        <w:numPr>
+          <w:ilvl w:val="0"/>
+          <w:numId w:val="4"/>
+        </w:numPr>
+      </w:pPr>
+      <w:r>
+        <w:t xml:space="preserve">USER_ID </w:t>
+      </w:r>
+      <w:r>
+        <w:sym w:font="Wingdings" w:char="F0E0"/>
+      </w:r>
+      <w:r>
+        <w:t xml:space="preserve"> INT, FK (USE</w:t>
+      </w:r>
+      <w:r>
+        <w:t>R.ID</w:t>
+      </w:r>
+      <w:r>
+        <w:t>)</w:t>
+      </w:r>
+    </w:p>
+    <w:p>
+      <w:pPr>
+        <w:pStyle w:val="ListParagraph"/>
+        <w:numPr>
+          <w:ilvl w:val="0"/>
+          <w:numId w:val="4"/>
+        </w:numPr>
+      </w:pPr>
+      <w:r>
+        <w:t xml:space="preserve">CATEGORY_ID </w:t>
+      </w:r>
+      <w:r>
+        <w:sym w:font="Wingdings" w:char="F0E0"/>
+      </w:r>
+      <w:r>
+        <w:t xml:space="preserve"> </w:t>
+      </w:r>
+      <w:r>
+        <w:t xml:space="preserve">CHAR(3), </w:t>
+      </w:r>
+      <w:r>
+        <w:t>FK (CATEGORY.ID)</w:t>
+      </w:r>
+    </w:p>
+    <w:p/>
+    <w:p>
+      <w:r>
+        <w:t>CATEGORY: attributes</w:t>
+      </w:r>
+    </w:p>
+    <w:p/>
+    <w:p>
+      <w:pPr>
+        <w:pStyle w:val="ListParagraph"/>
+        <w:numPr>
+          <w:ilvl w:val="0"/>
+          <w:numId w:val="5"/>
+        </w:numPr>
+      </w:pPr>
+      <w:r>
+        <w:t xml:space="preserve">ID </w:t>
+      </w:r>
+      <w:r>
+        <w:sym w:font="Wingdings" w:char="F0E0"/>
+      </w:r>
+      <w:r>
+        <w:t xml:space="preserve"> CHAR(3), PK</w:t>
+      </w:r>
+    </w:p>
+    <w:p>
+      <w:pPr>
+        <w:pStyle w:val="ListParagraph"/>
+        <w:numPr>
+          <w:ilvl w:val="0"/>
+          <w:numId w:val="5"/>
+        </w:numPr>
+      </w:pPr>
+      <w:r>
+        <w:t xml:space="preserve">NAME </w:t>
+      </w:r>
+      <w:r>
+        <w:sym w:font="Wingdings" w:char="F0E0"/>
+      </w:r>
+      <w:r>
+        <w:t xml:space="preserve"> VARCHAR(25)</w:t>
+      </w:r>
+      <w:r>
+        <w:t xml:space="preserve"> REQ</w:t>
+      </w:r>
+    </w:p>
+    <w:p>
+      <w:pPr>
+        <w:pStyle w:val="ListParagraph"/>
+        <w:numPr>
+          <w:ilvl w:val="0"/>
+          <w:numId w:val="5"/>
+        </w:numPr>
+      </w:pPr>
+      <w:r>
+        <w:t xml:space="preserve">COLOR </w:t>
+      </w:r>
+      <w:r>
+        <w:sym w:font="Wingdings" w:char="F0E0"/>
+      </w:r>
+      <w:r>
+        <w:t xml:space="preserve"> VARCHAR(1</w:t>
+      </w:r>
+      <w:r>
+        <w:t>5</w:t>
+      </w:r>
+      <w:r>
+        <w:t>)</w:t>
+      </w:r>
+      <w:r>
+        <w:t xml:space="preserve"> REQ</w:t>
       </w:r>
     </w:p>
     <w:sectPr>
@@ -247,6 +774,119 @@
 <file path=word/numbering.xml><?xml version="1.0" encoding="utf-8"?>
 <w:numbering xmlns:wpc="http://schemas.microsoft.com/office/word/2010/wordprocessingCanvas" xmlns:cx="http://schemas.microsoft.com/office/drawing/2014/chartex" xmlns:cx1="http://schemas.microsoft.com/office/drawing/2015/9/8/chartex" xmlns:cx2="http://schemas.microsoft.com/office/drawing/2015/10/21/chartex" xmlns:cx3="http://schemas.microsoft.com/office/drawing/2016/5/9/chartex" xmlns:cx4="http://schemas.microsoft.com/office/drawing/2016/5/10/chartex" xmlns:cx5="http://schemas.microsoft.com/office/drawing/2016/5/11/chartex" xmlns:cx6="http://schemas.microsoft.com/office/drawing/2016/5/12/chartex" xmlns:cx7="http://schemas.microsoft.com/office/drawing/2016/5/13/chartex" xmlns:cx8="http://schemas.microsoft.com/office/drawing/2016/5/14/chartex" xmlns:mc="http://schemas.openxmlformats.org/markup-compatibility/2006" xmlns:aink="http://schemas.microsoft.com/office/drawing/2016/ink" xmlns:am3d="http://schemas.microsoft.com/office/drawing/2017/model3d" xmlns:o="urn:schemas-microsoft-com:office:office" xmlns:oel="http://schemas.microsoft.com/office/2019/extlst" xmlns:r="http://schemas.openxmlformats.org/officeDocument/2006/relationships" xmlns:m="http://schemas.openxmlformats.org/officeDocument/2006/math" xmlns:v="urn:schemas-microsoft-com:vml" xmlns:wp14="http://schemas.microsoft.com/office/word/2010/wordprocessingDrawing" xmlns:wp="http://schemas.openxmlformats.org/drawingml/2006/wordprocessingDrawing" xmlns:w10="urn:schemas-microsoft-com:office:word" xmlns:w="http://schemas.openxmlformats.org/wordprocessingml/2006/main" xmlns:w14="http://schemas.microsoft.com/office/word/2010/wordml" xmlns:w15="http://schemas.microsoft.com/office/word/2012/wordml" xmlns:w16cex="http://schemas.microsoft.com/office/word/2018/wordml/cex" xmlns:w16cid="http://schemas.microsoft.com/office/word/2016/wordml/cid" xmlns:w16="http://schemas.microsoft.com/office/word/2018/wordml" xmlns:w16du="http://schemas.microsoft.com/office/word/2023/wordml/word16du" xmlns:w16sdtdh="http://schemas.microsoft.com/office/word/2020/wordml/sdtdatahash" xmlns:w16sdtfl="http://schemas.microsoft.com/office/word/2024/wordml/sdtformatlock" xmlns:w16se="http://schemas.microsoft.com/office/word/2015/wordml/symex" xmlns:wpg="http://schemas.microsoft.com/office/word/2010/wordprocessingGroup" xmlns:wpi="http://schemas.microsoft.com/office/word/2010/wordprocessingInk" xmlns:wne="http://schemas.microsoft.com/office/word/2006/wordml" xmlns:wps="http://schemas.microsoft.com/office/word/2010/wordprocessingShape" mc:Ignorable="w14 w15 w16se w16cid w16 w16cex w16sdtdh w16sdtfl w16du wp14">
   <w:abstractNum w:abstractNumId="0" w15:restartNumberingAfterBreak="0">
+    <w:nsid w:val="395126FB"/>
+    <w:multiLevelType w:val="hybridMultilevel"/>
+    <w:tmpl w:val="3214AD80"/>
+    <w:lvl w:ilvl="0" w:tplc="04090001">
+      <w:start w:val="1"/>
+      <w:numFmt w:val="bullet"/>
+      <w:lvlText w:val=""/>
+      <w:lvlJc w:val="left"/>
+      <w:pPr>
+        <w:ind w:left="720" w:hanging="360"/>
+      </w:pPr>
+      <w:rPr>
+        <w:rFonts w:ascii="Symbol" w:hAnsi="Symbol" w:hint="default"/>
+      </w:rPr>
+    </w:lvl>
+    <w:lvl w:ilvl="1" w:tplc="04090003" w:tentative="1">
+      <w:start w:val="1"/>
+      <w:numFmt w:val="bullet"/>
+      <w:lvlText w:val="o"/>
+      <w:lvlJc w:val="left"/>
+      <w:pPr>
+        <w:ind w:left="1440" w:hanging="360"/>
+      </w:pPr>
+      <w:rPr>
+        <w:rFonts w:ascii="Courier New" w:hAnsi="Courier New" w:cs="Courier New" w:hint="default"/>
+      </w:rPr>
+    </w:lvl>
+    <w:lvl w:ilvl="2" w:tplc="04090005" w:tentative="1">
+      <w:start w:val="1"/>
+      <w:numFmt w:val="bullet"/>
+      <w:lvlText w:val=""/>
+      <w:lvlJc w:val="left"/>
+      <w:pPr>
+        <w:ind w:left="2160" w:hanging="360"/>
+      </w:pPr>
+      <w:rPr>
+        <w:rFonts w:ascii="Wingdings" w:hAnsi="Wingdings" w:hint="default"/>
+      </w:rPr>
+    </w:lvl>
+    <w:lvl w:ilvl="3" w:tplc="04090001" w:tentative="1">
+      <w:start w:val="1"/>
+      <w:numFmt w:val="bullet"/>
+      <w:lvlText w:val=""/>
+      <w:lvlJc w:val="left"/>
+      <w:pPr>
+        <w:ind w:left="2880" w:hanging="360"/>
+      </w:pPr>
+      <w:rPr>
+        <w:rFonts w:ascii="Symbol" w:hAnsi="Symbol" w:hint="default"/>
+      </w:rPr>
+    </w:lvl>
+    <w:lvl w:ilvl="4" w:tplc="04090003" w:tentative="1">
+      <w:start w:val="1"/>
+      <w:numFmt w:val="bullet"/>
+      <w:lvlText w:val="o"/>
+      <w:lvlJc w:val="left"/>
+      <w:pPr>
+        <w:ind w:left="3600" w:hanging="360"/>
+      </w:pPr>
+      <w:rPr>
+        <w:rFonts w:ascii="Courier New" w:hAnsi="Courier New" w:cs="Courier New" w:hint="default"/>
+      </w:rPr>
+    </w:lvl>
+    <w:lvl w:ilvl="5" w:tplc="04090005" w:tentative="1">
+      <w:start w:val="1"/>
+      <w:numFmt w:val="bullet"/>
+      <w:lvlText w:val=""/>
+      <w:lvlJc w:val="left"/>
+      <w:pPr>
+        <w:ind w:left="4320" w:hanging="360"/>
+      </w:pPr>
+      <w:rPr>
+        <w:rFonts w:ascii="Wingdings" w:hAnsi="Wingdings" w:hint="default"/>
+      </w:rPr>
+    </w:lvl>
+    <w:lvl w:ilvl="6" w:tplc="04090001" w:tentative="1">
+      <w:start w:val="1"/>
+      <w:numFmt w:val="bullet"/>
+      <w:lvlText w:val=""/>
+      <w:lvlJc w:val="left"/>
+      <w:pPr>
+        <w:ind w:left="5040" w:hanging="360"/>
+      </w:pPr>
+      <w:rPr>
+        <w:rFonts w:ascii="Symbol" w:hAnsi="Symbol" w:hint="default"/>
+      </w:rPr>
+    </w:lvl>
+    <w:lvl w:ilvl="7" w:tplc="04090003" w:tentative="1">
+      <w:start w:val="1"/>
+      <w:numFmt w:val="bullet"/>
+      <w:lvlText w:val="o"/>
+      <w:lvlJc w:val="left"/>
+      <w:pPr>
+        <w:ind w:left="5760" w:hanging="360"/>
+      </w:pPr>
+      <w:rPr>
+        <w:rFonts w:ascii="Courier New" w:hAnsi="Courier New" w:cs="Courier New" w:hint="default"/>
+      </w:rPr>
+    </w:lvl>
+    <w:lvl w:ilvl="8" w:tplc="04090005" w:tentative="1">
+      <w:start w:val="1"/>
+      <w:numFmt w:val="bullet"/>
+      <w:lvlText w:val=""/>
+      <w:lvlJc w:val="left"/>
+      <w:pPr>
+        <w:ind w:left="6480" w:hanging="360"/>
+      </w:pPr>
+      <w:rPr>
+        <w:rFonts w:ascii="Wingdings" w:hAnsi="Wingdings" w:hint="default"/>
+      </w:rPr>
+    </w:lvl>
+  </w:abstractNum>
+  <w:abstractNum w:abstractNumId="1" w15:restartNumberingAfterBreak="0">
     <w:nsid w:val="44F94232"/>
     <w:multiLevelType w:val="hybridMultilevel"/>
     <w:tmpl w:val="508C5A0A"/>
@@ -359,7 +999,233 @@
       </w:rPr>
     </w:lvl>
   </w:abstractNum>
-  <w:abstractNum w:abstractNumId="1" w15:restartNumberingAfterBreak="0">
+  <w:abstractNum w:abstractNumId="2" w15:restartNumberingAfterBreak="0">
+    <w:nsid w:val="65497A7C"/>
+    <w:multiLevelType w:val="hybridMultilevel"/>
+    <w:tmpl w:val="7FDCB524"/>
+    <w:lvl w:ilvl="0" w:tplc="04090001">
+      <w:start w:val="1"/>
+      <w:numFmt w:val="bullet"/>
+      <w:lvlText w:val=""/>
+      <w:lvlJc w:val="left"/>
+      <w:pPr>
+        <w:ind w:left="720" w:hanging="360"/>
+      </w:pPr>
+      <w:rPr>
+        <w:rFonts w:ascii="Symbol" w:hAnsi="Symbol" w:hint="default"/>
+      </w:rPr>
+    </w:lvl>
+    <w:lvl w:ilvl="1" w:tplc="04090003">
+      <w:start w:val="1"/>
+      <w:numFmt w:val="bullet"/>
+      <w:lvlText w:val="o"/>
+      <w:lvlJc w:val="left"/>
+      <w:pPr>
+        <w:ind w:left="1440" w:hanging="360"/>
+      </w:pPr>
+      <w:rPr>
+        <w:rFonts w:ascii="Courier New" w:hAnsi="Courier New" w:cs="Courier New" w:hint="default"/>
+      </w:rPr>
+    </w:lvl>
+    <w:lvl w:ilvl="2" w:tplc="04090005" w:tentative="1">
+      <w:start w:val="1"/>
+      <w:numFmt w:val="bullet"/>
+      <w:lvlText w:val=""/>
+      <w:lvlJc w:val="left"/>
+      <w:pPr>
+        <w:ind w:left="2160" w:hanging="360"/>
+      </w:pPr>
+      <w:rPr>
+        <w:rFonts w:ascii="Wingdings" w:hAnsi="Wingdings" w:hint="default"/>
+      </w:rPr>
+    </w:lvl>
+    <w:lvl w:ilvl="3" w:tplc="04090001" w:tentative="1">
+      <w:start w:val="1"/>
+      <w:numFmt w:val="bullet"/>
+      <w:lvlText w:val=""/>
+      <w:lvlJc w:val="left"/>
+      <w:pPr>
+        <w:ind w:left="2880" w:hanging="360"/>
+      </w:pPr>
+      <w:rPr>
+        <w:rFonts w:ascii="Symbol" w:hAnsi="Symbol" w:hint="default"/>
+      </w:rPr>
+    </w:lvl>
+    <w:lvl w:ilvl="4" w:tplc="04090003" w:tentative="1">
+      <w:start w:val="1"/>
+      <w:numFmt w:val="bullet"/>
+      <w:lvlText w:val="o"/>
+      <w:lvlJc w:val="left"/>
+      <w:pPr>
+        <w:ind w:left="3600" w:hanging="360"/>
+      </w:pPr>
+      <w:rPr>
+        <w:rFonts w:ascii="Courier New" w:hAnsi="Courier New" w:cs="Courier New" w:hint="default"/>
+      </w:rPr>
+    </w:lvl>
+    <w:lvl w:ilvl="5" w:tplc="04090005" w:tentative="1">
+      <w:start w:val="1"/>
+      <w:numFmt w:val="bullet"/>
+      <w:lvlText w:val=""/>
+      <w:lvlJc w:val="left"/>
+      <w:pPr>
+        <w:ind w:left="4320" w:hanging="360"/>
+      </w:pPr>
+      <w:rPr>
+        <w:rFonts w:ascii="Wingdings" w:hAnsi="Wingdings" w:hint="default"/>
+      </w:rPr>
+    </w:lvl>
+    <w:lvl w:ilvl="6" w:tplc="04090001" w:tentative="1">
+      <w:start w:val="1"/>
+      <w:numFmt w:val="bullet"/>
+      <w:lvlText w:val=""/>
+      <w:lvlJc w:val="left"/>
+      <w:pPr>
+        <w:ind w:left="5040" w:hanging="360"/>
+      </w:pPr>
+      <w:rPr>
+        <w:rFonts w:ascii="Symbol" w:hAnsi="Symbol" w:hint="default"/>
+      </w:rPr>
+    </w:lvl>
+    <w:lvl w:ilvl="7" w:tplc="04090003" w:tentative="1">
+      <w:start w:val="1"/>
+      <w:numFmt w:val="bullet"/>
+      <w:lvlText w:val="o"/>
+      <w:lvlJc w:val="left"/>
+      <w:pPr>
+        <w:ind w:left="5760" w:hanging="360"/>
+      </w:pPr>
+      <w:rPr>
+        <w:rFonts w:ascii="Courier New" w:hAnsi="Courier New" w:cs="Courier New" w:hint="default"/>
+      </w:rPr>
+    </w:lvl>
+    <w:lvl w:ilvl="8" w:tplc="04090005" w:tentative="1">
+      <w:start w:val="1"/>
+      <w:numFmt w:val="bullet"/>
+      <w:lvlText w:val=""/>
+      <w:lvlJc w:val="left"/>
+      <w:pPr>
+        <w:ind w:left="6480" w:hanging="360"/>
+      </w:pPr>
+      <w:rPr>
+        <w:rFonts w:ascii="Wingdings" w:hAnsi="Wingdings" w:hint="default"/>
+      </w:rPr>
+    </w:lvl>
+  </w:abstractNum>
+  <w:abstractNum w:abstractNumId="3" w15:restartNumberingAfterBreak="0">
+    <w:nsid w:val="69B76D08"/>
+    <w:multiLevelType w:val="hybridMultilevel"/>
+    <w:tmpl w:val="120A61EC"/>
+    <w:lvl w:ilvl="0" w:tplc="04090001">
+      <w:start w:val="1"/>
+      <w:numFmt w:val="bullet"/>
+      <w:lvlText w:val=""/>
+      <w:lvlJc w:val="left"/>
+      <w:pPr>
+        <w:ind w:left="720" w:hanging="360"/>
+      </w:pPr>
+      <w:rPr>
+        <w:rFonts w:ascii="Symbol" w:hAnsi="Symbol" w:hint="default"/>
+      </w:rPr>
+    </w:lvl>
+    <w:lvl w:ilvl="1" w:tplc="04090003">
+      <w:start w:val="1"/>
+      <w:numFmt w:val="bullet"/>
+      <w:lvlText w:val="o"/>
+      <w:lvlJc w:val="left"/>
+      <w:pPr>
+        <w:ind w:left="1440" w:hanging="360"/>
+      </w:pPr>
+      <w:rPr>
+        <w:rFonts w:ascii="Courier New" w:hAnsi="Courier New" w:cs="Courier New" w:hint="default"/>
+      </w:rPr>
+    </w:lvl>
+    <w:lvl w:ilvl="2" w:tplc="04090005" w:tentative="1">
+      <w:start w:val="1"/>
+      <w:numFmt w:val="bullet"/>
+      <w:lvlText w:val=""/>
+      <w:lvlJc w:val="left"/>
+      <w:pPr>
+        <w:ind w:left="2160" w:hanging="360"/>
+      </w:pPr>
+      <w:rPr>
+        <w:rFonts w:ascii="Wingdings" w:hAnsi="Wingdings" w:hint="default"/>
+      </w:rPr>
+    </w:lvl>
+    <w:lvl w:ilvl="3" w:tplc="04090001" w:tentative="1">
+      <w:start w:val="1"/>
+      <w:numFmt w:val="bullet"/>
+      <w:lvlText w:val=""/>
+      <w:lvlJc w:val="left"/>
+      <w:pPr>
+        <w:ind w:left="2880" w:hanging="360"/>
+      </w:pPr>
+      <w:rPr>
+        <w:rFonts w:ascii="Symbol" w:hAnsi="Symbol" w:hint="default"/>
+      </w:rPr>
+    </w:lvl>
+    <w:lvl w:ilvl="4" w:tplc="04090003" w:tentative="1">
+      <w:start w:val="1"/>
+      <w:numFmt w:val="bullet"/>
+      <w:lvlText w:val="o"/>
+      <w:lvlJc w:val="left"/>
+      <w:pPr>
+        <w:ind w:left="3600" w:hanging="360"/>
+      </w:pPr>
+      <w:rPr>
+        <w:rFonts w:ascii="Courier New" w:hAnsi="Courier New" w:cs="Courier New" w:hint="default"/>
+      </w:rPr>
+    </w:lvl>
+    <w:lvl w:ilvl="5" w:tplc="04090005" w:tentative="1">
+      <w:start w:val="1"/>
+      <w:numFmt w:val="bullet"/>
+      <w:lvlText w:val=""/>
+      <w:lvlJc w:val="left"/>
+      <w:pPr>
+        <w:ind w:left="4320" w:hanging="360"/>
+      </w:pPr>
+      <w:rPr>
+        <w:rFonts w:ascii="Wingdings" w:hAnsi="Wingdings" w:hint="default"/>
+      </w:rPr>
+    </w:lvl>
+    <w:lvl w:ilvl="6" w:tplc="04090001" w:tentative="1">
+      <w:start w:val="1"/>
+      <w:numFmt w:val="bullet"/>
+      <w:lvlText w:val=""/>
+      <w:lvlJc w:val="left"/>
+      <w:pPr>
+        <w:ind w:left="5040" w:hanging="360"/>
+      </w:pPr>
+      <w:rPr>
+        <w:rFonts w:ascii="Symbol" w:hAnsi="Symbol" w:hint="default"/>
+      </w:rPr>
+    </w:lvl>
+    <w:lvl w:ilvl="7" w:tplc="04090003" w:tentative="1">
+      <w:start w:val="1"/>
+      <w:numFmt w:val="bullet"/>
+      <w:lvlText w:val="o"/>
+      <w:lvlJc w:val="left"/>
+      <w:pPr>
+        <w:ind w:left="5760" w:hanging="360"/>
+      </w:pPr>
+      <w:rPr>
+        <w:rFonts w:ascii="Courier New" w:hAnsi="Courier New" w:cs="Courier New" w:hint="default"/>
+      </w:rPr>
+    </w:lvl>
+    <w:lvl w:ilvl="8" w:tplc="04090005" w:tentative="1">
+      <w:start w:val="1"/>
+      <w:numFmt w:val="bullet"/>
+      <w:lvlText w:val=""/>
+      <w:lvlJc w:val="left"/>
+      <w:pPr>
+        <w:ind w:left="6480" w:hanging="360"/>
+      </w:pPr>
+      <w:rPr>
+        <w:rFonts w:ascii="Wingdings" w:hAnsi="Wingdings" w:hint="default"/>
+      </w:rPr>
+    </w:lvl>
+  </w:abstractNum>
+  <w:abstractNum w:abstractNumId="4" w15:restartNumberingAfterBreak="0">
     <w:nsid w:val="78064480"/>
     <w:multiLevelType w:val="hybridMultilevel"/>
     <w:tmpl w:val="6F988B36"/>
@@ -473,10 +1339,19 @@
     </w:lvl>
   </w:abstractNum>
   <w:num w:numId="1" w16cid:durableId="456070470">
-    <w:abstractNumId w:val="0"/>
+    <w:abstractNumId w:val="1"/>
   </w:num>
   <w:num w:numId="2" w16cid:durableId="1869373759">
-    <w:abstractNumId w:val="1"/>
+    <w:abstractNumId w:val="4"/>
+  </w:num>
+  <w:num w:numId="3" w16cid:durableId="178935525">
+    <w:abstractNumId w:val="3"/>
+  </w:num>
+  <w:num w:numId="4" w16cid:durableId="637493760">
+    <w:abstractNumId w:val="2"/>
+  </w:num>
+  <w:num w:numId="5" w16cid:durableId="378747565">
+    <w:abstractNumId w:val="0"/>
   </w:num>
 </w:numbering>
 </file>

</xml_diff>